<commit_message>
git log function added!
</commit_message>
<xml_diff>
--- a/Lab1.docx
+++ b/Lab1.docx
@@ -114,7 +114,23 @@
           <w:sz w:val="28"/>
           <w:szCs w:val="28"/>
         </w:rPr>
-        <w:t>The string inside the println method should be closed by quotations on both ends, only one exists, line 3</w:t>
+        <w:t xml:space="preserve">The string inside the </w:t>
+      </w:r>
+      <w:proofErr w:type="spellStart"/>
+      <w:r>
+        <w:rPr>
+          <w:sz w:val="28"/>
+          <w:szCs w:val="28"/>
+        </w:rPr>
+        <w:t>println</w:t>
+      </w:r>
+      <w:proofErr w:type="spellEnd"/>
+      <w:r>
+        <w:rPr>
+          <w:sz w:val="28"/>
+          <w:szCs w:val="28"/>
+        </w:rPr>
+        <w:t xml:space="preserve"> method should be closed by quotations on both ends, only one exists, line 3</w:t>
       </w:r>
     </w:p>
     <w:p>
@@ -129,12 +145,37 @@
           <w:szCs w:val="28"/>
         </w:rPr>
       </w:pPr>
-      <w:r>
-        <w:rPr>
-          <w:sz w:val="28"/>
-          <w:szCs w:val="28"/>
-        </w:rPr>
-        <w:t>printLn is incorrect, it should be println, since the first one is not a method, line 4</w:t>
+      <w:proofErr w:type="spellStart"/>
+      <w:r>
+        <w:rPr>
+          <w:sz w:val="28"/>
+          <w:szCs w:val="28"/>
+        </w:rPr>
+        <w:t>printLn</w:t>
+      </w:r>
+      <w:proofErr w:type="spellEnd"/>
+      <w:r>
+        <w:rPr>
+          <w:sz w:val="28"/>
+          <w:szCs w:val="28"/>
+        </w:rPr>
+        <w:t xml:space="preserve"> is incorrect, it should be </w:t>
+      </w:r>
+      <w:proofErr w:type="spellStart"/>
+      <w:r>
+        <w:rPr>
+          <w:sz w:val="28"/>
+          <w:szCs w:val="28"/>
+        </w:rPr>
+        <w:t>println</w:t>
+      </w:r>
+      <w:proofErr w:type="spellEnd"/>
+      <w:r>
+        <w:rPr>
+          <w:sz w:val="28"/>
+          <w:szCs w:val="28"/>
+        </w:rPr>
+        <w:t>, since the first one is not a method, line 4</w:t>
       </w:r>
     </w:p>
     <w:p>
@@ -169,12 +210,21 @@
           <w:szCs w:val="28"/>
         </w:rPr>
       </w:pPr>
-      <w:r>
-        <w:rPr>
-          <w:sz w:val="28"/>
-          <w:szCs w:val="28"/>
-        </w:rPr>
-        <w:t>System.Out is incorrect, Out should be lowercased, line 5</w:t>
+      <w:proofErr w:type="spellStart"/>
+      <w:r>
+        <w:rPr>
+          <w:sz w:val="28"/>
+          <w:szCs w:val="28"/>
+        </w:rPr>
+        <w:t>System.Out</w:t>
+      </w:r>
+      <w:proofErr w:type="spellEnd"/>
+      <w:r>
+        <w:rPr>
+          <w:sz w:val="28"/>
+          <w:szCs w:val="28"/>
+        </w:rPr>
+        <w:t xml:space="preserve"> is incorrect, Out should be lowercased, line 5</w:t>
       </w:r>
     </w:p>
     <w:p>
@@ -194,7 +244,55 @@
           <w:sz w:val="28"/>
           <w:szCs w:val="28"/>
         </w:rPr>
-        <w:t>prints is not a method, either use print or println, line 5</w:t>
+        <w:t xml:space="preserve">prints is not a method, either use print or </w:t>
+      </w:r>
+      <w:proofErr w:type="spellStart"/>
+      <w:r>
+        <w:rPr>
+          <w:sz w:val="28"/>
+          <w:szCs w:val="28"/>
+        </w:rPr>
+        <w:t>println</w:t>
+      </w:r>
+      <w:proofErr w:type="spellEnd"/>
+      <w:r>
+        <w:rPr>
+          <w:sz w:val="28"/>
+          <w:szCs w:val="28"/>
+        </w:rPr>
+        <w:t>, line 5</w:t>
+      </w:r>
+    </w:p>
+    <w:p>
+      <w:pPr>
+        <w:rPr>
+          <w:sz w:val="28"/>
+          <w:szCs w:val="28"/>
+        </w:rPr>
+      </w:pPr>
+    </w:p>
+    <w:p>
+      <w:pPr>
+        <w:rPr>
+          <w:sz w:val="28"/>
+          <w:szCs w:val="28"/>
+        </w:rPr>
+      </w:pPr>
+      <w:r>
+        <w:rPr>
+          <w:b/>
+          <w:bCs/>
+          <w:sz w:val="28"/>
+          <w:szCs w:val="28"/>
+        </w:rPr>
+        <w:t>git log:</w:t>
+      </w:r>
+      <w:r>
+        <w:rPr>
+          <w:sz w:val="28"/>
+          <w:szCs w:val="28"/>
+        </w:rPr>
+        <w:t xml:space="preserve"> used to check a repository’s committed  history </w:t>
       </w:r>
     </w:p>
     <w:sectPr>

</xml_diff>

<commit_message>
does not count, word document edit
</commit_message>
<xml_diff>
--- a/Lab1.docx
+++ b/Lab1.docx
@@ -114,23 +114,7 @@
           <w:sz w:val="28"/>
           <w:szCs w:val="28"/>
         </w:rPr>
-        <w:t xml:space="preserve">The string inside the </w:t>
-      </w:r>
-      <w:proofErr w:type="spellStart"/>
-      <w:r>
-        <w:rPr>
-          <w:sz w:val="28"/>
-          <w:szCs w:val="28"/>
-        </w:rPr>
-        <w:t>println</w:t>
-      </w:r>
-      <w:proofErr w:type="spellEnd"/>
-      <w:r>
-        <w:rPr>
-          <w:sz w:val="28"/>
-          <w:szCs w:val="28"/>
-        </w:rPr>
-        <w:t xml:space="preserve"> method should be closed by quotations on both ends, only one exists, line 3</w:t>
+        <w:t>The string inside the println method should be closed by quotations on both ends, only one exists, line 3</w:t>
       </w:r>
     </w:p>
     <w:p>
@@ -145,37 +129,12 @@
           <w:szCs w:val="28"/>
         </w:rPr>
       </w:pPr>
-      <w:proofErr w:type="spellStart"/>
-      <w:r>
-        <w:rPr>
-          <w:sz w:val="28"/>
-          <w:szCs w:val="28"/>
-        </w:rPr>
-        <w:t>printLn</w:t>
-      </w:r>
-      <w:proofErr w:type="spellEnd"/>
-      <w:r>
-        <w:rPr>
-          <w:sz w:val="28"/>
-          <w:szCs w:val="28"/>
-        </w:rPr>
-        <w:t xml:space="preserve"> is incorrect, it should be </w:t>
-      </w:r>
-      <w:proofErr w:type="spellStart"/>
-      <w:r>
-        <w:rPr>
-          <w:sz w:val="28"/>
-          <w:szCs w:val="28"/>
-        </w:rPr>
-        <w:t>println</w:t>
-      </w:r>
-      <w:proofErr w:type="spellEnd"/>
-      <w:r>
-        <w:rPr>
-          <w:sz w:val="28"/>
-          <w:szCs w:val="28"/>
-        </w:rPr>
-        <w:t>, since the first one is not a method, line 4</w:t>
+      <w:r>
+        <w:rPr>
+          <w:sz w:val="28"/>
+          <w:szCs w:val="28"/>
+        </w:rPr>
+        <w:t>printLn is incorrect, it should be println, since the first one is not a method, line 4</w:t>
       </w:r>
     </w:p>
     <w:p>
@@ -210,21 +169,12 @@
           <w:szCs w:val="28"/>
         </w:rPr>
       </w:pPr>
-      <w:proofErr w:type="spellStart"/>
-      <w:r>
-        <w:rPr>
-          <w:sz w:val="28"/>
-          <w:szCs w:val="28"/>
-        </w:rPr>
-        <w:t>System.Out</w:t>
-      </w:r>
-      <w:proofErr w:type="spellEnd"/>
-      <w:r>
-        <w:rPr>
-          <w:sz w:val="28"/>
-          <w:szCs w:val="28"/>
-        </w:rPr>
-        <w:t xml:space="preserve"> is incorrect, Out should be lowercased, line 5</w:t>
+      <w:r>
+        <w:rPr>
+          <w:sz w:val="28"/>
+          <w:szCs w:val="28"/>
+        </w:rPr>
+        <w:t>System.Out is incorrect, Out should be lowercased, line 5</w:t>
       </w:r>
     </w:p>
     <w:p>
@@ -244,23 +194,7 @@
           <w:sz w:val="28"/>
           <w:szCs w:val="28"/>
         </w:rPr>
-        <w:t xml:space="preserve">prints is not a method, either use print or </w:t>
-      </w:r>
-      <w:proofErr w:type="spellStart"/>
-      <w:r>
-        <w:rPr>
-          <w:sz w:val="28"/>
-          <w:szCs w:val="28"/>
-        </w:rPr>
-        <w:t>println</w:t>
-      </w:r>
-      <w:proofErr w:type="spellEnd"/>
-      <w:r>
-        <w:rPr>
-          <w:sz w:val="28"/>
-          <w:szCs w:val="28"/>
-        </w:rPr>
-        <w:t>, line 5</w:t>
+        <w:t>prints is not a method, either use print or println, line 5</w:t>
       </w:r>
     </w:p>
     <w:p>
@@ -293,6 +227,139 @@
           <w:szCs w:val="28"/>
         </w:rPr>
         <w:t xml:space="preserve"> used to check a repository’s committed  history </w:t>
+      </w:r>
+    </w:p>
+    <w:p>
+      <w:pPr>
+        <w:rPr>
+          <w:sz w:val="28"/>
+          <w:szCs w:val="28"/>
+        </w:rPr>
+      </w:pPr>
+    </w:p>
+    <w:p>
+      <w:pPr>
+        <w:rPr>
+          <w:sz w:val="28"/>
+          <w:szCs w:val="28"/>
+        </w:rPr>
+      </w:pPr>
+      <w:r>
+        <w:rPr>
+          <w:sz w:val="28"/>
+          <w:szCs w:val="28"/>
+        </w:rPr>
+        <w:t>Do we need to stage, commit and push again? (Answer in Lab1.docx)</w:t>
+      </w:r>
+    </w:p>
+    <w:p>
+      <w:pPr>
+        <w:rPr>
+          <w:sz w:val="28"/>
+          <w:szCs w:val="28"/>
+        </w:rPr>
+      </w:pPr>
+      <w:r>
+        <w:rPr>
+          <w:sz w:val="28"/>
+          <w:szCs w:val="28"/>
+        </w:rPr>
+        <w:t xml:space="preserve">Yes, since the revert edited a folder, this edit is yet to be committed </w:t>
+      </w:r>
+    </w:p>
+    <w:p>
+      <w:pPr>
+        <w:rPr>
+          <w:sz w:val="28"/>
+          <w:szCs w:val="28"/>
+        </w:rPr>
+      </w:pPr>
+      <w:r>
+        <w:rPr>
+          <w:sz w:val="28"/>
+          <w:szCs w:val="28"/>
+        </w:rPr>
+        <w:t>I checked my github repository and the edits on the java file were not executed, so yes we need to push.</w:t>
+      </w:r>
+    </w:p>
+    <w:p>
+      <w:pPr>
+        <w:rPr>
+          <w:sz w:val="28"/>
+          <w:szCs w:val="28"/>
+        </w:rPr>
+      </w:pPr>
+    </w:p>
+    <w:p>
+      <w:pPr>
+        <w:rPr>
+          <w:sz w:val="28"/>
+          <w:szCs w:val="28"/>
+        </w:rPr>
+      </w:pPr>
+      <w:r>
+        <w:rPr>
+          <w:sz w:val="28"/>
+          <w:szCs w:val="28"/>
+        </w:rPr>
+        <w:t>How many commits do you have so far? (Answer in Lab1.docx)</w:t>
+      </w:r>
+    </w:p>
+    <w:p>
+      <w:pPr>
+        <w:rPr>
+          <w:sz w:val="28"/>
+          <w:szCs w:val="28"/>
+        </w:rPr>
+      </w:pPr>
+      <w:r>
+        <w:rPr>
+          <w:sz w:val="28"/>
+          <w:szCs w:val="28"/>
+        </w:rPr>
+        <w:t>S</w:t>
+      </w:r>
+      <w:r>
+        <w:rPr>
+          <w:sz w:val="28"/>
+          <w:szCs w:val="28"/>
+        </w:rPr>
+        <w:t>ix</w:t>
+      </w:r>
+      <w:r>
+        <w:rPr>
+          <w:sz w:val="28"/>
+          <w:szCs w:val="28"/>
+        </w:rPr>
+        <w:t xml:space="preserve"> (I won’t </w:t>
+      </w:r>
+      <w:r>
+        <w:rPr>
+          <w:sz w:val="28"/>
+          <w:szCs w:val="28"/>
+        </w:rPr>
+        <w:t xml:space="preserve">count the </w:t>
+      </w:r>
+      <w:r>
+        <w:rPr>
+          <w:sz w:val="28"/>
+          <w:szCs w:val="28"/>
+        </w:rPr>
+        <w:t>commit</w:t>
+      </w:r>
+      <w:r>
+        <w:rPr>
+          <w:sz w:val="28"/>
+          <w:szCs w:val="28"/>
+        </w:rPr>
+        <w:t xml:space="preserve"> of</w:t>
+      </w:r>
+      <w:r>
+        <w:rPr>
+          <w:sz w:val="28"/>
+          <w:szCs w:val="28"/>
+        </w:rPr>
+        <w:t xml:space="preserve"> this change of the word document)</w:t>
       </w:r>
     </w:p>
     <w:sectPr>

</xml_diff>

<commit_message>
added repo link to document
</commit_message>
<xml_diff>
--- a/Lab1.docx
+++ b/Lab1.docx
@@ -34,7 +34,23 @@
           <w:sz w:val="28"/>
           <w:szCs w:val="28"/>
         </w:rPr>
-        <w:t>problems (which is the public class name should be capital, since it is a class and it should follow the name of the file) line 1</w:t>
+        <w:t xml:space="preserve">problems (which is the public class name should be capital, since it is a </w:t>
+      </w:r>
+      <w:proofErr w:type="gramStart"/>
+      <w:r>
+        <w:rPr>
+          <w:sz w:val="28"/>
+          <w:szCs w:val="28"/>
+        </w:rPr>
+        <w:t>class</w:t>
+      </w:r>
+      <w:proofErr w:type="gramEnd"/>
+      <w:r>
+        <w:rPr>
+          <w:sz w:val="28"/>
+          <w:szCs w:val="28"/>
+        </w:rPr>
+        <w:t xml:space="preserve"> and it should follow the name of the file) line 1</w:t>
       </w:r>
     </w:p>
     <w:p>
@@ -54,7 +70,23 @@
           <w:sz w:val="28"/>
           <w:szCs w:val="28"/>
         </w:rPr>
-        <w:t>Static should be lowercased , line 2</w:t>
+        <w:t xml:space="preserve">Static should be </w:t>
+      </w:r>
+      <w:proofErr w:type="gramStart"/>
+      <w:r>
+        <w:rPr>
+          <w:sz w:val="28"/>
+          <w:szCs w:val="28"/>
+        </w:rPr>
+        <w:t>lowercased ,</w:t>
+      </w:r>
+      <w:proofErr w:type="gramEnd"/>
+      <w:r>
+        <w:rPr>
+          <w:sz w:val="28"/>
+          <w:szCs w:val="28"/>
+        </w:rPr>
+        <w:t xml:space="preserve"> line 2</w:t>
       </w:r>
     </w:p>
     <w:p>
@@ -114,7 +146,23 @@
           <w:sz w:val="28"/>
           <w:szCs w:val="28"/>
         </w:rPr>
-        <w:t>The string inside the println method should be closed by quotations on both ends, only one exists, line 3</w:t>
+        <w:t xml:space="preserve">The string inside the </w:t>
+      </w:r>
+      <w:proofErr w:type="spellStart"/>
+      <w:r>
+        <w:rPr>
+          <w:sz w:val="28"/>
+          <w:szCs w:val="28"/>
+        </w:rPr>
+        <w:t>println</w:t>
+      </w:r>
+      <w:proofErr w:type="spellEnd"/>
+      <w:r>
+        <w:rPr>
+          <w:sz w:val="28"/>
+          <w:szCs w:val="28"/>
+        </w:rPr>
+        <w:t xml:space="preserve"> method should be closed by quotations on both ends, only one exists, line 3</w:t>
       </w:r>
     </w:p>
     <w:p>
@@ -129,12 +177,37 @@
           <w:szCs w:val="28"/>
         </w:rPr>
       </w:pPr>
-      <w:r>
-        <w:rPr>
-          <w:sz w:val="28"/>
-          <w:szCs w:val="28"/>
-        </w:rPr>
-        <w:t>printLn is incorrect, it should be println, since the first one is not a method, line 4</w:t>
+      <w:proofErr w:type="spellStart"/>
+      <w:r>
+        <w:rPr>
+          <w:sz w:val="28"/>
+          <w:szCs w:val="28"/>
+        </w:rPr>
+        <w:t>printLn</w:t>
+      </w:r>
+      <w:proofErr w:type="spellEnd"/>
+      <w:r>
+        <w:rPr>
+          <w:sz w:val="28"/>
+          <w:szCs w:val="28"/>
+        </w:rPr>
+        <w:t xml:space="preserve"> is incorrect, it should be </w:t>
+      </w:r>
+      <w:proofErr w:type="spellStart"/>
+      <w:r>
+        <w:rPr>
+          <w:sz w:val="28"/>
+          <w:szCs w:val="28"/>
+        </w:rPr>
+        <w:t>println</w:t>
+      </w:r>
+      <w:proofErr w:type="spellEnd"/>
+      <w:r>
+        <w:rPr>
+          <w:sz w:val="28"/>
+          <w:szCs w:val="28"/>
+        </w:rPr>
+        <w:t>, since the first one is not a method, line 4</w:t>
       </w:r>
     </w:p>
     <w:p>
@@ -154,8 +227,17 @@
           <w:sz w:val="28"/>
           <w:szCs w:val="28"/>
         </w:rPr>
-        <w:t>line 4 must end with a ;</w:t>
-      </w:r>
+        <w:t xml:space="preserve">line 4 must end with </w:t>
+      </w:r>
+      <w:proofErr w:type="gramStart"/>
+      <w:r>
+        <w:rPr>
+          <w:sz w:val="28"/>
+          <w:szCs w:val="28"/>
+        </w:rPr>
+        <w:t>a ;</w:t>
+      </w:r>
+      <w:proofErr w:type="gramEnd"/>
     </w:p>
     <w:p>
       <w:pPr>
@@ -169,12 +251,21 @@
           <w:szCs w:val="28"/>
         </w:rPr>
       </w:pPr>
-      <w:r>
-        <w:rPr>
-          <w:sz w:val="28"/>
-          <w:szCs w:val="28"/>
-        </w:rPr>
-        <w:t>System.Out is incorrect, Out should be lowercased, line 5</w:t>
+      <w:proofErr w:type="spellStart"/>
+      <w:r>
+        <w:rPr>
+          <w:sz w:val="28"/>
+          <w:szCs w:val="28"/>
+        </w:rPr>
+        <w:t>System.Out</w:t>
+      </w:r>
+      <w:proofErr w:type="spellEnd"/>
+      <w:r>
+        <w:rPr>
+          <w:sz w:val="28"/>
+          <w:szCs w:val="28"/>
+        </w:rPr>
+        <w:t xml:space="preserve"> is incorrect, Out should be lowercased, line 5</w:t>
       </w:r>
     </w:p>
     <w:p>
@@ -194,7 +285,39 @@
           <w:sz w:val="28"/>
           <w:szCs w:val="28"/>
         </w:rPr>
-        <w:t>prints is not a method, either use print or println, line 5</w:t>
+        <w:t xml:space="preserve">prints </w:t>
+      </w:r>
+      <w:proofErr w:type="gramStart"/>
+      <w:r>
+        <w:rPr>
+          <w:sz w:val="28"/>
+          <w:szCs w:val="28"/>
+        </w:rPr>
+        <w:t>is</w:t>
+      </w:r>
+      <w:proofErr w:type="gramEnd"/>
+      <w:r>
+        <w:rPr>
+          <w:sz w:val="28"/>
+          <w:szCs w:val="28"/>
+        </w:rPr>
+        <w:t xml:space="preserve"> not a method, either use print or </w:t>
+      </w:r>
+      <w:proofErr w:type="spellStart"/>
+      <w:r>
+        <w:rPr>
+          <w:sz w:val="28"/>
+          <w:szCs w:val="28"/>
+        </w:rPr>
+        <w:t>println</w:t>
+      </w:r>
+      <w:proofErr w:type="spellEnd"/>
+      <w:r>
+        <w:rPr>
+          <w:sz w:val="28"/>
+          <w:szCs w:val="28"/>
+        </w:rPr>
+        <w:t>, line 5</w:t>
       </w:r>
     </w:p>
     <w:p>
@@ -226,7 +349,23 @@
           <w:sz w:val="28"/>
           <w:szCs w:val="28"/>
         </w:rPr>
-        <w:t xml:space="preserve"> used to check a repository’s committed  history </w:t>
+        <w:t xml:space="preserve"> used to check a repository’s </w:t>
+      </w:r>
+      <w:proofErr w:type="gramStart"/>
+      <w:r>
+        <w:rPr>
+          <w:sz w:val="28"/>
+          <w:szCs w:val="28"/>
+        </w:rPr>
+        <w:t>committed  history</w:t>
+      </w:r>
+      <w:proofErr w:type="gramEnd"/>
+      <w:r>
+        <w:rPr>
+          <w:sz w:val="28"/>
+          <w:szCs w:val="28"/>
+        </w:rPr>
+        <w:t xml:space="preserve"> </w:t>
       </w:r>
     </w:p>
     <w:p>
@@ -279,7 +418,39 @@
           <w:sz w:val="28"/>
           <w:szCs w:val="28"/>
         </w:rPr>
-        <w:t>I checked my github repository and the edits on the java file were not executed, so yes we need to push.</w:t>
+        <w:t xml:space="preserve">I checked my </w:t>
+      </w:r>
+      <w:proofErr w:type="spellStart"/>
+      <w:r>
+        <w:rPr>
+          <w:sz w:val="28"/>
+          <w:szCs w:val="28"/>
+        </w:rPr>
+        <w:t>github</w:t>
+      </w:r>
+      <w:proofErr w:type="spellEnd"/>
+      <w:r>
+        <w:rPr>
+          <w:sz w:val="28"/>
+          <w:szCs w:val="28"/>
+        </w:rPr>
+        <w:t xml:space="preserve"> repository and the edits on the java file were not executed, so </w:t>
+      </w:r>
+      <w:proofErr w:type="gramStart"/>
+      <w:r>
+        <w:rPr>
+          <w:sz w:val="28"/>
+          <w:szCs w:val="28"/>
+        </w:rPr>
+        <w:t>yes</w:t>
+      </w:r>
+      <w:proofErr w:type="gramEnd"/>
+      <w:r>
+        <w:rPr>
+          <w:sz w:val="28"/>
+          <w:szCs w:val="28"/>
+        </w:rPr>
+        <w:t xml:space="preserve"> we need to push.</w:t>
       </w:r>
     </w:p>
     <w:p>
@@ -361,6 +532,63 @@
         </w:rPr>
         <w:t xml:space="preserve"> this change of the word document)</w:t>
       </w:r>
+    </w:p>
+    <w:p>
+      <w:pPr>
+        <w:rPr>
+          <w:sz w:val="28"/>
+          <w:szCs w:val="28"/>
+        </w:rPr>
+      </w:pPr>
+    </w:p>
+    <w:p>
+      <w:pPr>
+        <w:rPr>
+          <w:sz w:val="28"/>
+          <w:szCs w:val="28"/>
+        </w:rPr>
+      </w:pPr>
+      <w:r>
+        <w:rPr>
+          <w:sz w:val="28"/>
+          <w:szCs w:val="28"/>
+        </w:rPr>
+        <w:t xml:space="preserve">My </w:t>
+      </w:r>
+      <w:proofErr w:type="spellStart"/>
+      <w:r>
+        <w:rPr>
+          <w:sz w:val="28"/>
+          <w:szCs w:val="28"/>
+        </w:rPr>
+        <w:t>github</w:t>
+      </w:r>
+      <w:proofErr w:type="spellEnd"/>
+      <w:r>
+        <w:rPr>
+          <w:sz w:val="28"/>
+          <w:szCs w:val="28"/>
+        </w:rPr>
+        <w:t xml:space="preserve"> repo link: </w:t>
+      </w:r>
+      <w:hyperlink r:id="rId5" w:history="1">
+        <w:r>
+          <w:rPr>
+            <w:rStyle w:val="Hyperlink"/>
+            <w:sz w:val="28"/>
+            <w:szCs w:val="28"/>
+          </w:rPr>
+          <w:t>https://github.com/Moustaf-Hammoud/Lab1</w:t>
+        </w:r>
+      </w:hyperlink>
+    </w:p>
+    <w:p>
+      <w:pPr>
+        <w:rPr>
+          <w:sz w:val="28"/>
+          <w:szCs w:val="28"/>
+        </w:rPr>
+      </w:pPr>
     </w:p>
     <w:sectPr>
       <w:pgSz w:w="12240" w:h="15840"/>
@@ -903,6 +1131,29 @@
       <w:contextualSpacing/>
     </w:pPr>
   </w:style>
+  <w:style w:type="character" w:styleId="Hyperlink">
+    <w:name w:val="Hyperlink"/>
+    <w:basedOn w:val="DefaultParagraphFont"/>
+    <w:uiPriority w:val="99"/>
+    <w:unhideWhenUsed/>
+    <w:rsid w:val="007308A9"/>
+    <w:rPr>
+      <w:color w:val="0563C1" w:themeColor="hyperlink"/>
+      <w:u w:val="single"/>
+    </w:rPr>
+  </w:style>
+  <w:style w:type="character" w:styleId="UnresolvedMention">
+    <w:name w:val="Unresolved Mention"/>
+    <w:basedOn w:val="DefaultParagraphFont"/>
+    <w:uiPriority w:val="99"/>
+    <w:semiHidden/>
+    <w:unhideWhenUsed/>
+    <w:rsid w:val="007308A9"/>
+    <w:rPr>
+      <w:color w:val="605E5C"/>
+      <w:shd w:val="clear" w:color="auto" w:fill="E1DFDD"/>
+    </w:rPr>
+  </w:style>
 </w:styles>
 </file>
 

</xml_diff>